<commit_message>
create questions in db
</commit_message>
<xml_diff>
--- a/public/savollar.docx
+++ b/public/savollar.docx
@@ -1963,7 +1963,7 @@
         <w:rPr>
           <w:lang w:val="en-US"/>
         </w:rPr>
-        <w:t xml:space="preserve">##. </w:t>
+        <w:t>##.</w:t>
       </w:r>
       <w:r>
         <w:rPr>
@@ -2844,14 +2844,8 @@
         <w:rPr>
           <w:lang w:val="en-US"/>
         </w:rPr>
-        <w:t>##. Quyidagilardan o`zaro teskari bo`lgan juftliklarni ko`rsating.</w:t>
-      </w:r>
-      <w:r/>
-    </w:p>
-    <w:p>
-      <w:pPr>
-        <w:pStyle w:val="TextBody"/>
-      </w:pPr>
+        <w:t xml:space="preserve">##. Quyidagilardan o`zaro teskari bo`lgan juftliklarni ko`rsating. </w:t>
+      </w:r>
       <w:r>
         <w:rPr>
           <w:lang w:val="it-IT"/>

</xml_diff>